<commit_message>
add migration, model, controller of Document
thêm file do lỗi commit
</commit_message>
<xml_diff>
--- a/tài liệu/ĐỒ ÁN.docx
+++ b/tài liệu/ĐỒ ÁN.docx
@@ -328,7 +328,7 @@
     </w:tbl>
     <w:p>
       <w:pPr>
-        <w:pStyle w:val="Tiu"/>
+        <w:pStyle w:val="Title"/>
         <w:spacing w:before="120" w:after="120" w:line="360" w:lineRule="auto"/>
         <w:ind w:firstLine="0"/>
         <w:rPr>
@@ -340,7 +340,7 @@
     </w:p>
     <w:p>
       <w:pPr>
-        <w:pStyle w:val="Tiu"/>
+        <w:pStyle w:val="Title"/>
         <w:spacing w:before="120" w:after="120" w:line="360" w:lineRule="auto"/>
         <w:ind w:firstLine="0"/>
         <w:rPr>
@@ -423,13 +423,13 @@
       <w:sdtContent>
         <w:p>
           <w:pPr>
-            <w:pStyle w:val="uMucluc"/>
+            <w:pStyle w:val="TOCHeading"/>
             <w:spacing w:line="360" w:lineRule="auto"/>
           </w:pPr>
         </w:p>
         <w:p>
           <w:pPr>
-            <w:pStyle w:val="Mucluc1"/>
+            <w:pStyle w:val="TOC1"/>
           </w:pPr>
           <w:r>
             <w:t>Mở đầu</w:t>
@@ -443,7 +443,7 @@
         </w:p>
         <w:p>
           <w:pPr>
-            <w:pStyle w:val="Mucluc2"/>
+            <w:pStyle w:val="TOC2"/>
             <w:numPr>
               <w:ilvl w:val="0"/>
               <w:numId w:val="39"/>
@@ -467,7 +467,7 @@
         </w:p>
         <w:p>
           <w:pPr>
-            <w:pStyle w:val="oancuaDanhsach"/>
+            <w:pStyle w:val="ListParagraph"/>
             <w:numPr>
               <w:ilvl w:val="1"/>
               <w:numId w:val="39"/>
@@ -487,7 +487,7 @@
         </w:p>
         <w:p>
           <w:pPr>
-            <w:pStyle w:val="oancuaDanhsach"/>
+            <w:pStyle w:val="ListParagraph"/>
             <w:numPr>
               <w:ilvl w:val="1"/>
               <w:numId w:val="39"/>
@@ -507,7 +507,7 @@
         </w:p>
         <w:p>
           <w:pPr>
-            <w:pStyle w:val="oancuaDanhsach"/>
+            <w:pStyle w:val="ListParagraph"/>
             <w:numPr>
               <w:ilvl w:val="1"/>
               <w:numId w:val="39"/>
@@ -527,7 +527,7 @@
         </w:p>
         <w:p>
           <w:pPr>
-            <w:pStyle w:val="oancuaDanhsach"/>
+            <w:pStyle w:val="ListParagraph"/>
             <w:numPr>
               <w:ilvl w:val="1"/>
               <w:numId w:val="39"/>
@@ -547,7 +547,7 @@
         </w:p>
         <w:p>
           <w:pPr>
-            <w:pStyle w:val="Mucluc3"/>
+            <w:pStyle w:val="TOC3"/>
             <w:numPr>
               <w:ilvl w:val="0"/>
               <w:numId w:val="39"/>
@@ -570,7 +570,7 @@
         </w:p>
         <w:p>
           <w:pPr>
-            <w:pStyle w:val="oancuaDanhsach"/>
+            <w:pStyle w:val="ListParagraph"/>
             <w:numPr>
               <w:ilvl w:val="1"/>
               <w:numId w:val="39"/>
@@ -590,7 +590,7 @@
         </w:p>
         <w:p>
           <w:pPr>
-            <w:pStyle w:val="oancuaDanhsach"/>
+            <w:pStyle w:val="ListParagraph"/>
             <w:numPr>
               <w:ilvl w:val="1"/>
               <w:numId w:val="39"/>
@@ -610,7 +610,7 @@
         </w:p>
         <w:p>
           <w:pPr>
-            <w:pStyle w:val="oancuaDanhsach"/>
+            <w:pStyle w:val="ListParagraph"/>
             <w:numPr>
               <w:ilvl w:val="2"/>
               <w:numId w:val="39"/>
@@ -630,7 +630,7 @@
         </w:p>
         <w:p>
           <w:pPr>
-            <w:pStyle w:val="oancuaDanhsach"/>
+            <w:pStyle w:val="ListParagraph"/>
             <w:numPr>
               <w:ilvl w:val="2"/>
               <w:numId w:val="39"/>
@@ -650,7 +650,7 @@
         </w:p>
         <w:p>
           <w:pPr>
-            <w:pStyle w:val="Mucluc1"/>
+            <w:pStyle w:val="TOC1"/>
           </w:pPr>
           <w:r>
             <w:t>Thiết kế hệ thống</w:t>
@@ -664,7 +664,7 @@
         </w:p>
         <w:p>
           <w:pPr>
-            <w:pStyle w:val="oancuaDanhsach"/>
+            <w:pStyle w:val="ListParagraph"/>
             <w:numPr>
               <w:ilvl w:val="1"/>
               <w:numId w:val="39"/>
@@ -684,7 +684,7 @@
         </w:p>
         <w:p>
           <w:pPr>
-            <w:pStyle w:val="oancuaDanhsach"/>
+            <w:pStyle w:val="ListParagraph"/>
             <w:numPr>
               <w:ilvl w:val="1"/>
               <w:numId w:val="39"/>
@@ -704,7 +704,7 @@
         </w:p>
         <w:p>
           <w:pPr>
-            <w:pStyle w:val="oancuaDanhsach"/>
+            <w:pStyle w:val="ListParagraph"/>
             <w:numPr>
               <w:ilvl w:val="1"/>
               <w:numId w:val="39"/>
@@ -724,7 +724,7 @@
         </w:p>
         <w:p>
           <w:pPr>
-            <w:pStyle w:val="Mucluc2"/>
+            <w:pStyle w:val="TOC2"/>
             <w:numPr>
               <w:ilvl w:val="0"/>
               <w:numId w:val="39"/>
@@ -750,7 +750,7 @@
     </w:sdt>
     <w:p>
       <w:pPr>
-        <w:pStyle w:val="u1"/>
+        <w:pStyle w:val="Heading1"/>
         <w:numPr>
           <w:ilvl w:val="0"/>
           <w:numId w:val="4"/>
@@ -790,7 +790,7 @@
     </w:p>
     <w:p>
       <w:pPr>
-        <w:pStyle w:val="u1"/>
+        <w:pStyle w:val="Heading1"/>
         <w:numPr>
           <w:ilvl w:val="0"/>
           <w:numId w:val="4"/>
@@ -812,7 +812,7 @@
     </w:p>
     <w:p>
       <w:pPr>
-        <w:pStyle w:val="u2"/>
+        <w:pStyle w:val="Heading2"/>
         <w:numPr>
           <w:ilvl w:val="1"/>
           <w:numId w:val="4"/>
@@ -843,7 +843,7 @@
     </w:p>
     <w:p>
       <w:pPr>
-        <w:pStyle w:val="u2"/>
+        <w:pStyle w:val="Heading2"/>
         <w:numPr>
           <w:ilvl w:val="1"/>
           <w:numId w:val="4"/>
@@ -871,7 +871,7 @@
     </w:p>
     <w:p>
       <w:pPr>
-        <w:pStyle w:val="u2"/>
+        <w:pStyle w:val="Heading2"/>
         <w:numPr>
           <w:ilvl w:val="1"/>
           <w:numId w:val="4"/>
@@ -899,7 +899,7 @@
     </w:p>
     <w:p>
       <w:pPr>
-        <w:pStyle w:val="u2"/>
+        <w:pStyle w:val="Heading2"/>
         <w:numPr>
           <w:ilvl w:val="1"/>
           <w:numId w:val="4"/>
@@ -1047,7 +1047,7 @@
     </w:p>
     <w:p>
       <w:pPr>
-        <w:pStyle w:val="u1"/>
+        <w:pStyle w:val="Heading1"/>
         <w:numPr>
           <w:ilvl w:val="0"/>
           <w:numId w:val="4"/>
@@ -1069,7 +1069,7 @@
     </w:p>
     <w:p>
       <w:pPr>
-        <w:pStyle w:val="u2"/>
+        <w:pStyle w:val="Heading2"/>
         <w:numPr>
           <w:ilvl w:val="1"/>
           <w:numId w:val="4"/>
@@ -1106,7 +1106,7 @@
     </w:p>
     <w:p>
       <w:pPr>
-        <w:pStyle w:val="u2"/>
+        <w:pStyle w:val="Heading2"/>
         <w:numPr>
           <w:ilvl w:val="1"/>
           <w:numId w:val="4"/>
@@ -1125,7 +1125,7 @@
     </w:p>
     <w:p>
       <w:pPr>
-        <w:pStyle w:val="u3"/>
+        <w:pStyle w:val="Heading3"/>
         <w:numPr>
           <w:ilvl w:val="2"/>
           <w:numId w:val="3"/>
@@ -1228,7 +1228,7 @@
     </w:p>
     <w:p>
       <w:pPr>
-        <w:pStyle w:val="oancuaDanhsach"/>
+        <w:pStyle w:val="ListParagraph"/>
         <w:numPr>
           <w:ilvl w:val="0"/>
           <w:numId w:val="5"/>
@@ -1254,7 +1254,7 @@
     </w:p>
     <w:p>
       <w:pPr>
-        <w:pStyle w:val="oancuaDanhsach"/>
+        <w:pStyle w:val="ListParagraph"/>
         <w:numPr>
           <w:ilvl w:val="0"/>
           <w:numId w:val="11"/>
@@ -1271,7 +1271,7 @@
     </w:p>
     <w:p>
       <w:pPr>
-        <w:pStyle w:val="oancuaDanhsach"/>
+        <w:pStyle w:val="ListParagraph"/>
         <w:numPr>
           <w:ilvl w:val="0"/>
           <w:numId w:val="11"/>
@@ -1285,7 +1285,7 @@
     </w:p>
     <w:p>
       <w:pPr>
-        <w:pStyle w:val="oancuaDanhsach"/>
+        <w:pStyle w:val="ListParagraph"/>
         <w:numPr>
           <w:ilvl w:val="0"/>
           <w:numId w:val="11"/>
@@ -1299,7 +1299,7 @@
     </w:p>
     <w:p>
       <w:pPr>
-        <w:pStyle w:val="oancuaDanhsach"/>
+        <w:pStyle w:val="ListParagraph"/>
         <w:numPr>
           <w:ilvl w:val="0"/>
           <w:numId w:val="11"/>
@@ -1319,7 +1319,7 @@
     </w:p>
     <w:p>
       <w:pPr>
-        <w:pStyle w:val="oancuaDanhsach"/>
+        <w:pStyle w:val="ListParagraph"/>
         <w:numPr>
           <w:ilvl w:val="0"/>
           <w:numId w:val="11"/>
@@ -1333,7 +1333,7 @@
     </w:p>
     <w:p>
       <w:pPr>
-        <w:pStyle w:val="oancuaDanhsach"/>
+        <w:pStyle w:val="ListParagraph"/>
         <w:numPr>
           <w:ilvl w:val="0"/>
           <w:numId w:val="11"/>
@@ -1342,7 +1342,11 @@
         <w:ind w:left="720" w:hanging="720"/>
       </w:pPr>
       <w:r>
-        <w:t>Đặt câu hỏi và nhận câu trả lời qua mail hoặc tư vấn qua số điện thoại</w:t>
+        <w:t xml:space="preserve">Đặt câu hỏi và nhận câu trả lời qua mail hoặc tư vấn qua số điện </w:t>
+      </w:r>
+      <w:proofErr w:type="gramStart"/>
+      <w:r>
+        <w:t>thoại</w:t>
       </w:r>
       <w:r>
         <w:rPr>
@@ -1358,10 +1362,11 @@
         </w:rPr>
         <w:t>.</w:t>
       </w:r>
+      <w:proofErr w:type="gramEnd"/>
     </w:p>
     <w:p>
       <w:pPr>
-        <w:pStyle w:val="oancuaDanhsach"/>
+        <w:pStyle w:val="ListParagraph"/>
         <w:numPr>
           <w:ilvl w:val="0"/>
           <w:numId w:val="11"/>
@@ -1375,7 +1380,7 @@
     </w:p>
     <w:p>
       <w:pPr>
-        <w:pStyle w:val="oancuaDanhsach"/>
+        <w:pStyle w:val="ListParagraph"/>
         <w:numPr>
           <w:ilvl w:val="0"/>
           <w:numId w:val="11"/>
@@ -1394,14 +1399,14 @@
     </w:p>
     <w:p>
       <w:pPr>
-        <w:pStyle w:val="oancuaDanhsach"/>
+        <w:pStyle w:val="ListParagraph"/>
         <w:spacing w:beforeLines="120" w:before="288" w:afterLines="120" w:after="288" w:line="360" w:lineRule="auto"/>
         <w:ind w:firstLine="0"/>
       </w:pPr>
     </w:p>
     <w:p>
       <w:pPr>
-        <w:pStyle w:val="oancuaDanhsach"/>
+        <w:pStyle w:val="ListParagraph"/>
         <w:numPr>
           <w:ilvl w:val="0"/>
           <w:numId w:val="12"/>
@@ -1426,7 +1431,7 @@
     </w:p>
     <w:p>
       <w:pPr>
-        <w:pStyle w:val="oancuaDanhsach"/>
+        <w:pStyle w:val="ListParagraph"/>
         <w:numPr>
           <w:ilvl w:val="0"/>
           <w:numId w:val="13"/>
@@ -1443,7 +1448,7 @@
     </w:p>
     <w:p>
       <w:pPr>
-        <w:pStyle w:val="oancuaDanhsach"/>
+        <w:pStyle w:val="ListParagraph"/>
         <w:numPr>
           <w:ilvl w:val="0"/>
           <w:numId w:val="13"/>
@@ -1460,7 +1465,7 @@
     </w:p>
     <w:p>
       <w:pPr>
-        <w:pStyle w:val="oancuaDanhsach"/>
+        <w:pStyle w:val="ListParagraph"/>
         <w:numPr>
           <w:ilvl w:val="0"/>
           <w:numId w:val="13"/>
@@ -1477,7 +1482,7 @@
     </w:p>
     <w:p>
       <w:pPr>
-        <w:pStyle w:val="oancuaDanhsach"/>
+        <w:pStyle w:val="ListParagraph"/>
         <w:numPr>
           <w:ilvl w:val="0"/>
           <w:numId w:val="13"/>
@@ -1491,7 +1496,7 @@
     </w:p>
     <w:p>
       <w:pPr>
-        <w:pStyle w:val="oancuaDanhsach"/>
+        <w:pStyle w:val="ListParagraph"/>
         <w:numPr>
           <w:ilvl w:val="0"/>
           <w:numId w:val="13"/>
@@ -1505,7 +1510,7 @@
     </w:p>
     <w:p>
       <w:pPr>
-        <w:pStyle w:val="oancuaDanhsach"/>
+        <w:pStyle w:val="ListParagraph"/>
         <w:numPr>
           <w:ilvl w:val="0"/>
           <w:numId w:val="13"/>
@@ -1519,7 +1524,7 @@
     </w:p>
     <w:p>
       <w:pPr>
-        <w:pStyle w:val="oancuaDanhsach"/>
+        <w:pStyle w:val="ListParagraph"/>
         <w:numPr>
           <w:ilvl w:val="0"/>
           <w:numId w:val="12"/>
@@ -1541,7 +1546,7 @@
     </w:p>
     <w:p>
       <w:pPr>
-        <w:pStyle w:val="oancuaDanhsach"/>
+        <w:pStyle w:val="ListParagraph"/>
         <w:numPr>
           <w:ilvl w:val="0"/>
           <w:numId w:val="16"/>
@@ -1562,7 +1567,7 @@
     </w:p>
     <w:p>
       <w:pPr>
-        <w:pStyle w:val="oancuaDanhsach"/>
+        <w:pStyle w:val="ListParagraph"/>
         <w:numPr>
           <w:ilvl w:val="0"/>
           <w:numId w:val="16"/>
@@ -1586,7 +1591,7 @@
     </w:p>
     <w:p>
       <w:pPr>
-        <w:pStyle w:val="oancuaDanhsach"/>
+        <w:pStyle w:val="ListParagraph"/>
         <w:numPr>
           <w:ilvl w:val="0"/>
           <w:numId w:val="16"/>
@@ -1616,7 +1621,7 @@
     </w:p>
     <w:p>
       <w:pPr>
-        <w:pStyle w:val="oancuaDanhsach"/>
+        <w:pStyle w:val="ListParagraph"/>
         <w:numPr>
           <w:ilvl w:val="0"/>
           <w:numId w:val="16"/>
@@ -1634,7 +1639,7 @@
     </w:p>
     <w:p>
       <w:pPr>
-        <w:pStyle w:val="oancuaDanhsach"/>
+        <w:pStyle w:val="ListParagraph"/>
         <w:numPr>
           <w:ilvl w:val="0"/>
           <w:numId w:val="16"/>
@@ -1655,7 +1660,7 @@
     </w:p>
     <w:p>
       <w:pPr>
-        <w:pStyle w:val="oancuaDanhsach"/>
+        <w:pStyle w:val="ListParagraph"/>
         <w:numPr>
           <w:ilvl w:val="0"/>
           <w:numId w:val="16"/>
@@ -1676,7 +1681,7 @@
     </w:p>
     <w:p>
       <w:pPr>
-        <w:pStyle w:val="oancuaDanhsach"/>
+        <w:pStyle w:val="ListParagraph"/>
         <w:numPr>
           <w:ilvl w:val="0"/>
           <w:numId w:val="16"/>
@@ -1697,7 +1702,7 @@
     </w:p>
     <w:p>
       <w:pPr>
-        <w:pStyle w:val="oancuaDanhsach"/>
+        <w:pStyle w:val="ListParagraph"/>
         <w:numPr>
           <w:ilvl w:val="0"/>
           <w:numId w:val="16"/>
@@ -1715,7 +1720,7 @@
     </w:p>
     <w:p>
       <w:pPr>
-        <w:pStyle w:val="oancuaDanhsach"/>
+        <w:pStyle w:val="ListParagraph"/>
         <w:numPr>
           <w:ilvl w:val="0"/>
           <w:numId w:val="16"/>
@@ -1733,7 +1738,7 @@
     </w:p>
     <w:p>
       <w:pPr>
-        <w:pStyle w:val="oancuaDanhsach"/>
+        <w:pStyle w:val="ListParagraph"/>
         <w:spacing w:line="360" w:lineRule="auto"/>
         <w:ind w:left="0" w:firstLine="0"/>
         <w:rPr>
@@ -1744,7 +1749,7 @@
     </w:p>
     <w:p>
       <w:pPr>
-        <w:pStyle w:val="u3"/>
+        <w:pStyle w:val="Heading3"/>
         <w:numPr>
           <w:ilvl w:val="2"/>
           <w:numId w:val="3"/>
@@ -1788,7 +1793,7 @@
     </w:p>
     <w:p>
       <w:pPr>
-        <w:pStyle w:val="oancuaDanhsach"/>
+        <w:pStyle w:val="ListParagraph"/>
         <w:numPr>
           <w:ilvl w:val="0"/>
           <w:numId w:val="12"/>
@@ -1810,7 +1815,7 @@
     </w:p>
     <w:tbl>
       <w:tblPr>
-        <w:tblStyle w:val="LiBang"/>
+        <w:tblStyle w:val="TableGrid"/>
         <w:tblW w:w="0" w:type="auto"/>
         <w:tblLook w:val="04A0" w:firstRow="1" w:lastRow="0" w:firstColumn="1" w:lastColumn="0" w:noHBand="0" w:noVBand="1"/>
       </w:tblPr>
@@ -1970,7 +1975,7 @@
           </w:tcPr>
           <w:p>
             <w:pPr>
-              <w:pStyle w:val="oancuaDanhsach"/>
+              <w:pStyle w:val="ListParagraph"/>
               <w:numPr>
                 <w:ilvl w:val="0"/>
                 <w:numId w:val="12"/>
@@ -1987,7 +1992,7 @@
           </w:p>
           <w:p>
             <w:pPr>
-              <w:pStyle w:val="oancuaDanhsach"/>
+              <w:pStyle w:val="ListParagraph"/>
               <w:numPr>
                 <w:ilvl w:val="0"/>
                 <w:numId w:val="12"/>
@@ -2004,7 +2009,7 @@
           </w:p>
           <w:p>
             <w:pPr>
-              <w:pStyle w:val="oancuaDanhsach"/>
+              <w:pStyle w:val="ListParagraph"/>
               <w:numPr>
                 <w:ilvl w:val="0"/>
                 <w:numId w:val="12"/>
@@ -2021,7 +2026,7 @@
           </w:p>
           <w:p>
             <w:pPr>
-              <w:pStyle w:val="oancuaDanhsach"/>
+              <w:pStyle w:val="ListParagraph"/>
               <w:numPr>
                 <w:ilvl w:val="0"/>
                 <w:numId w:val="12"/>
@@ -2038,7 +2043,7 @@
           </w:p>
           <w:p>
             <w:pPr>
-              <w:pStyle w:val="oancuaDanhsach"/>
+              <w:pStyle w:val="ListParagraph"/>
               <w:numPr>
                 <w:ilvl w:val="0"/>
                 <w:numId w:val="12"/>
@@ -2055,7 +2060,7 @@
           </w:p>
           <w:p>
             <w:pPr>
-              <w:pStyle w:val="oancuaDanhsach"/>
+              <w:pStyle w:val="ListParagraph"/>
               <w:numPr>
                 <w:ilvl w:val="0"/>
                 <w:numId w:val="12"/>
@@ -2072,7 +2077,7 @@
           </w:p>
           <w:p>
             <w:pPr>
-              <w:pStyle w:val="oancuaDanhsach"/>
+              <w:pStyle w:val="ListParagraph"/>
               <w:numPr>
                 <w:ilvl w:val="0"/>
                 <w:numId w:val="12"/>
@@ -2089,7 +2094,7 @@
           </w:p>
           <w:p>
             <w:pPr>
-              <w:pStyle w:val="oancuaDanhsach"/>
+              <w:pStyle w:val="ListParagraph"/>
               <w:numPr>
                 <w:ilvl w:val="0"/>
                 <w:numId w:val="12"/>
@@ -2103,7 +2108,7 @@
           </w:p>
           <w:p>
             <w:pPr>
-              <w:pStyle w:val="oancuaDanhsach"/>
+              <w:pStyle w:val="ListParagraph"/>
               <w:numPr>
                 <w:ilvl w:val="0"/>
                 <w:numId w:val="12"/>
@@ -2146,7 +2151,7 @@
           </w:tcPr>
           <w:p>
             <w:pPr>
-              <w:pStyle w:val="oancuaDanhsach"/>
+              <w:pStyle w:val="ListParagraph"/>
               <w:numPr>
                 <w:ilvl w:val="0"/>
                 <w:numId w:val="24"/>
@@ -2163,7 +2168,7 @@
           </w:p>
           <w:p>
             <w:pPr>
-              <w:pStyle w:val="oancuaDanhsach"/>
+              <w:pStyle w:val="ListParagraph"/>
               <w:numPr>
                 <w:ilvl w:val="0"/>
                 <w:numId w:val="24"/>
@@ -2186,7 +2191,7 @@
           </w:p>
           <w:p>
             <w:pPr>
-              <w:pStyle w:val="oancuaDanhsach"/>
+              <w:pStyle w:val="ListParagraph"/>
               <w:numPr>
                 <w:ilvl w:val="0"/>
                 <w:numId w:val="29"/>
@@ -2200,7 +2205,7 @@
           </w:p>
           <w:p>
             <w:pPr>
-              <w:pStyle w:val="oancuaDanhsach"/>
+              <w:pStyle w:val="ListParagraph"/>
               <w:numPr>
                 <w:ilvl w:val="0"/>
                 <w:numId w:val="24"/>
@@ -2217,7 +2222,7 @@
           </w:p>
           <w:p>
             <w:pPr>
-              <w:pStyle w:val="oancuaDanhsach"/>
+              <w:pStyle w:val="ListParagraph"/>
               <w:numPr>
                 <w:ilvl w:val="0"/>
                 <w:numId w:val="24"/>
@@ -2237,7 +2242,7 @@
           </w:p>
           <w:p>
             <w:pPr>
-              <w:pStyle w:val="oancuaDanhsach"/>
+              <w:pStyle w:val="ListParagraph"/>
               <w:numPr>
                 <w:ilvl w:val="0"/>
                 <w:numId w:val="27"/>
@@ -2254,7 +2259,7 @@
           </w:p>
           <w:p>
             <w:pPr>
-              <w:pStyle w:val="oancuaDanhsach"/>
+              <w:pStyle w:val="ListParagraph"/>
               <w:numPr>
                 <w:ilvl w:val="0"/>
                 <w:numId w:val="24"/>
@@ -2268,7 +2273,7 @@
           </w:p>
           <w:p>
             <w:pPr>
-              <w:pStyle w:val="oancuaDanhsach"/>
+              <w:pStyle w:val="ListParagraph"/>
               <w:numPr>
                 <w:ilvl w:val="0"/>
                 <w:numId w:val="45"/>
@@ -2282,7 +2287,7 @@
           </w:p>
           <w:p>
             <w:pPr>
-              <w:pStyle w:val="oancuaDanhsach"/>
+              <w:pStyle w:val="ListParagraph"/>
               <w:numPr>
                 <w:ilvl w:val="0"/>
                 <w:numId w:val="24"/>
@@ -2755,7 +2760,7 @@
           </w:p>
           <w:p>
             <w:pPr>
-              <w:pStyle w:val="oancuaDanhsach"/>
+              <w:pStyle w:val="ListParagraph"/>
               <w:numPr>
                 <w:ilvl w:val="1"/>
                 <w:numId w:val="7"/>
@@ -2791,7 +2796,7 @@
           </w:p>
           <w:p>
             <w:pPr>
-              <w:pStyle w:val="oancuaDanhsach"/>
+              <w:pStyle w:val="ListParagraph"/>
               <w:numPr>
                 <w:ilvl w:val="0"/>
                 <w:numId w:val="7"/>
@@ -2865,7 +2870,7 @@
           </w:p>
           <w:p>
             <w:pPr>
-              <w:pStyle w:val="oancuaDanhsach"/>
+              <w:pStyle w:val="ListParagraph"/>
               <w:numPr>
                 <w:ilvl w:val="1"/>
                 <w:numId w:val="7"/>
@@ -3024,7 +3029,7 @@
           </w:p>
           <w:p>
             <w:pPr>
-              <w:pStyle w:val="oancuaDanhsach"/>
+              <w:pStyle w:val="ListParagraph"/>
               <w:numPr>
                 <w:ilvl w:val="1"/>
                 <w:numId w:val="7"/>
@@ -3258,7 +3263,7 @@
     <w:p/>
     <w:p>
       <w:pPr>
-        <w:pStyle w:val="oancuaDanhsach"/>
+        <w:pStyle w:val="ListParagraph"/>
         <w:numPr>
           <w:ilvl w:val="0"/>
           <w:numId w:val="44"/>
@@ -3279,7 +3284,7 @@
     </w:p>
     <w:tbl>
       <w:tblPr>
-        <w:tblStyle w:val="LiBang"/>
+        <w:tblStyle w:val="TableGrid"/>
         <w:tblW w:w="8875" w:type="dxa"/>
         <w:tblLook w:val="04A0" w:firstRow="1" w:lastRow="0" w:firstColumn="1" w:lastColumn="0" w:noHBand="0" w:noVBand="1"/>
       </w:tblPr>
@@ -3451,7 +3456,7 @@
           </w:tcPr>
           <w:p>
             <w:pPr>
-              <w:pStyle w:val="oancuaDanhsach"/>
+              <w:pStyle w:val="ListParagraph"/>
               <w:numPr>
                 <w:ilvl w:val="3"/>
                 <w:numId w:val="8"/>
@@ -3468,7 +3473,7 @@
           </w:p>
           <w:p>
             <w:pPr>
-              <w:pStyle w:val="oancuaDanhsach"/>
+              <w:pStyle w:val="ListParagraph"/>
               <w:numPr>
                 <w:ilvl w:val="4"/>
                 <w:numId w:val="8"/>
@@ -3494,7 +3499,7 @@
           </w:p>
           <w:p>
             <w:pPr>
-              <w:pStyle w:val="oancuaDanhsach"/>
+              <w:pStyle w:val="ListParagraph"/>
               <w:numPr>
                 <w:ilvl w:val="3"/>
                 <w:numId w:val="8"/>
@@ -3508,7 +3513,7 @@
           </w:p>
           <w:p>
             <w:pPr>
-              <w:pStyle w:val="oancuaDanhsach"/>
+              <w:pStyle w:val="ListParagraph"/>
               <w:numPr>
                 <w:ilvl w:val="3"/>
                 <w:numId w:val="8"/>
@@ -3613,7 +3618,7 @@
     </w:p>
     <w:p>
       <w:pPr>
-        <w:pStyle w:val="oancuaDanhsach"/>
+        <w:pStyle w:val="ListParagraph"/>
         <w:numPr>
           <w:ilvl w:val="0"/>
           <w:numId w:val="44"/>
@@ -3634,7 +3639,7 @@
     </w:p>
     <w:tbl>
       <w:tblPr>
-        <w:tblStyle w:val="LiBang"/>
+        <w:tblStyle w:val="TableGrid"/>
         <w:tblW w:w="8880" w:type="dxa"/>
         <w:tblInd w:w="-5" w:type="dxa"/>
         <w:tblLook w:val="04A0" w:firstRow="1" w:lastRow="0" w:firstColumn="1" w:lastColumn="0" w:noHBand="0" w:noVBand="1"/>
@@ -3650,7 +3655,7 @@
           </w:tcPr>
           <w:p>
             <w:pPr>
-              <w:pStyle w:val="oancuaDanhsach"/>
+              <w:pStyle w:val="ListParagraph"/>
               <w:spacing w:before="120" w:after="120" w:line="360" w:lineRule="auto"/>
               <w:ind w:left="0" w:firstLine="0"/>
               <w:rPr>
@@ -3673,7 +3678,7 @@
           </w:tcPr>
           <w:p>
             <w:pPr>
-              <w:pStyle w:val="oancuaDanhsach"/>
+              <w:pStyle w:val="ListParagraph"/>
               <w:spacing w:before="120" w:after="120" w:line="360" w:lineRule="auto"/>
               <w:ind w:left="0" w:firstLine="0"/>
             </w:pPr>
@@ -3690,7 +3695,7 @@
           </w:tcPr>
           <w:p>
             <w:pPr>
-              <w:pStyle w:val="oancuaDanhsach"/>
+              <w:pStyle w:val="ListParagraph"/>
               <w:spacing w:before="120" w:after="120" w:line="360" w:lineRule="auto"/>
               <w:ind w:left="0" w:firstLine="0"/>
               <w:rPr>
@@ -3713,7 +3718,7 @@
           </w:tcPr>
           <w:p>
             <w:pPr>
-              <w:pStyle w:val="oancuaDanhsach"/>
+              <w:pStyle w:val="ListParagraph"/>
               <w:spacing w:before="120" w:after="120" w:line="360" w:lineRule="auto"/>
               <w:ind w:left="0" w:firstLine="0"/>
             </w:pPr>
@@ -3730,7 +3735,7 @@
           </w:tcPr>
           <w:p>
             <w:pPr>
-              <w:pStyle w:val="oancuaDanhsach"/>
+              <w:pStyle w:val="ListParagraph"/>
               <w:spacing w:before="120" w:after="120" w:line="360" w:lineRule="auto"/>
               <w:ind w:left="0" w:firstLine="0"/>
               <w:rPr>
@@ -3753,7 +3758,7 @@
           </w:tcPr>
           <w:p>
             <w:pPr>
-              <w:pStyle w:val="oancuaDanhsach"/>
+              <w:pStyle w:val="ListParagraph"/>
               <w:spacing w:before="120" w:after="120" w:line="360" w:lineRule="auto"/>
               <w:ind w:left="0" w:firstLine="0"/>
             </w:pPr>
@@ -3773,7 +3778,7 @@
           </w:tcPr>
           <w:p>
             <w:pPr>
-              <w:pStyle w:val="oancuaDanhsach"/>
+              <w:pStyle w:val="ListParagraph"/>
               <w:spacing w:before="120" w:after="120" w:line="360" w:lineRule="auto"/>
               <w:ind w:left="0" w:firstLine="0"/>
               <w:rPr>
@@ -3796,7 +3801,7 @@
           </w:tcPr>
           <w:p>
             <w:pPr>
-              <w:pStyle w:val="oancuaDanhsach"/>
+              <w:pStyle w:val="ListParagraph"/>
               <w:spacing w:before="120" w:after="120" w:line="360" w:lineRule="auto"/>
               <w:ind w:left="0" w:firstLine="0"/>
             </w:pPr>
@@ -3806,7 +3811,7 @@
           </w:p>
           <w:p>
             <w:pPr>
-              <w:pStyle w:val="oancuaDanhsach"/>
+              <w:pStyle w:val="ListParagraph"/>
               <w:spacing w:before="120" w:after="120" w:line="360" w:lineRule="auto"/>
               <w:ind w:left="0" w:firstLine="0"/>
             </w:pPr>
@@ -3816,7 +3821,7 @@
           </w:p>
           <w:p>
             <w:pPr>
-              <w:pStyle w:val="oancuaDanhsach"/>
+              <w:pStyle w:val="ListParagraph"/>
               <w:spacing w:before="120" w:after="120" w:line="360" w:lineRule="auto"/>
               <w:ind w:left="0" w:firstLine="0"/>
             </w:pPr>
@@ -3836,7 +3841,7 @@
           </w:tcPr>
           <w:p>
             <w:pPr>
-              <w:pStyle w:val="oancuaDanhsach"/>
+              <w:pStyle w:val="ListParagraph"/>
               <w:spacing w:before="120" w:after="120" w:line="360" w:lineRule="auto"/>
               <w:ind w:left="0" w:firstLine="0"/>
               <w:rPr>
@@ -3859,7 +3864,7 @@
           </w:tcPr>
           <w:p>
             <w:pPr>
-              <w:pStyle w:val="oancuaDanhsach"/>
+              <w:pStyle w:val="ListParagraph"/>
               <w:numPr>
                 <w:ilvl w:val="3"/>
                 <w:numId w:val="44"/>
@@ -3876,7 +3881,7 @@
           </w:p>
           <w:p>
             <w:pPr>
-              <w:pStyle w:val="oancuaDanhsach"/>
+              <w:pStyle w:val="ListParagraph"/>
               <w:numPr>
                 <w:ilvl w:val="4"/>
                 <w:numId w:val="44"/>
@@ -3893,7 +3898,7 @@
           </w:p>
           <w:p>
             <w:pPr>
-              <w:pStyle w:val="oancuaDanhsach"/>
+              <w:pStyle w:val="ListParagraph"/>
               <w:numPr>
                 <w:ilvl w:val="3"/>
                 <w:numId w:val="44"/>
@@ -3907,7 +3912,7 @@
           </w:p>
           <w:p>
             <w:pPr>
-              <w:pStyle w:val="oancuaDanhsach"/>
+              <w:pStyle w:val="ListParagraph"/>
               <w:numPr>
                 <w:ilvl w:val="3"/>
                 <w:numId w:val="44"/>
@@ -3921,7 +3926,7 @@
           </w:p>
           <w:p>
             <w:pPr>
-              <w:pStyle w:val="oancuaDanhsach"/>
+              <w:pStyle w:val="ListParagraph"/>
               <w:numPr>
                 <w:ilvl w:val="4"/>
                 <w:numId w:val="44"/>
@@ -3943,7 +3948,7 @@
           </w:p>
           <w:p>
             <w:pPr>
-              <w:pStyle w:val="oancuaDanhsach"/>
+              <w:pStyle w:val="ListParagraph"/>
               <w:numPr>
                 <w:ilvl w:val="3"/>
                 <w:numId w:val="44"/>
@@ -3957,7 +3962,7 @@
           </w:p>
           <w:p>
             <w:pPr>
-              <w:pStyle w:val="oancuaDanhsach"/>
+              <w:pStyle w:val="ListParagraph"/>
               <w:numPr>
                 <w:ilvl w:val="4"/>
                 <w:numId w:val="44"/>
@@ -3973,7 +3978,7 @@
           </w:p>
           <w:p>
             <w:pPr>
-              <w:pStyle w:val="oancuaDanhsach"/>
+              <w:pStyle w:val="ListParagraph"/>
               <w:numPr>
                 <w:ilvl w:val="3"/>
                 <w:numId w:val="44"/>
@@ -3994,7 +3999,7 @@
           </w:tcPr>
           <w:p>
             <w:pPr>
-              <w:pStyle w:val="oancuaDanhsach"/>
+              <w:pStyle w:val="ListParagraph"/>
               <w:spacing w:before="120" w:after="120" w:line="360" w:lineRule="auto"/>
               <w:ind w:left="0" w:firstLine="0"/>
               <w:rPr>
@@ -4017,7 +4022,7 @@
           </w:tcPr>
           <w:p>
             <w:pPr>
-              <w:pStyle w:val="oancuaDanhsach"/>
+              <w:pStyle w:val="ListParagraph"/>
               <w:spacing w:before="120" w:after="120" w:line="360" w:lineRule="auto"/>
               <w:ind w:left="0" w:firstLine="0"/>
             </w:pPr>
@@ -4034,7 +4039,7 @@
           </w:tcPr>
           <w:p>
             <w:pPr>
-              <w:pStyle w:val="oancuaDanhsach"/>
+              <w:pStyle w:val="ListParagraph"/>
               <w:spacing w:before="120" w:after="120" w:line="360" w:lineRule="auto"/>
               <w:ind w:left="0" w:firstLine="0"/>
               <w:rPr>
@@ -4057,7 +4062,7 @@
           </w:tcPr>
           <w:p>
             <w:pPr>
-              <w:pStyle w:val="oancuaDanhsach"/>
+              <w:pStyle w:val="ListParagraph"/>
               <w:spacing w:before="120" w:after="120" w:line="360" w:lineRule="auto"/>
               <w:ind w:left="0" w:firstLine="0"/>
             </w:pPr>
@@ -4070,7 +4075,7 @@
     </w:tbl>
     <w:p>
       <w:pPr>
-        <w:pStyle w:val="oancuaDanhsach"/>
+        <w:pStyle w:val="ListParagraph"/>
         <w:spacing w:before="120" w:after="120" w:line="360" w:lineRule="auto"/>
         <w:ind w:firstLine="0"/>
         <w:rPr>
@@ -4089,7 +4094,7 @@
     </w:p>
     <w:p>
       <w:pPr>
-        <w:pStyle w:val="oancuaDanhsach"/>
+        <w:pStyle w:val="ListParagraph"/>
         <w:numPr>
           <w:ilvl w:val="0"/>
           <w:numId w:val="46"/>
@@ -4111,7 +4116,7 @@
     </w:p>
     <w:tbl>
       <w:tblPr>
-        <w:tblStyle w:val="LiBang"/>
+        <w:tblStyle w:val="TableGrid"/>
         <w:tblW w:w="8880" w:type="dxa"/>
         <w:tblInd w:w="-5" w:type="dxa"/>
         <w:tblLook w:val="04A0" w:firstRow="1" w:lastRow="0" w:firstColumn="1" w:lastColumn="0" w:noHBand="0" w:noVBand="1"/>
@@ -4127,7 +4132,7 @@
           </w:tcPr>
           <w:p>
             <w:pPr>
-              <w:pStyle w:val="oancuaDanhsach"/>
+              <w:pStyle w:val="ListParagraph"/>
               <w:spacing w:before="120" w:after="120" w:line="360" w:lineRule="auto"/>
               <w:ind w:left="0" w:firstLine="0"/>
               <w:rPr>
@@ -4150,7 +4155,7 @@
           </w:tcPr>
           <w:p>
             <w:pPr>
-              <w:pStyle w:val="oancuaDanhsach"/>
+              <w:pStyle w:val="ListParagraph"/>
               <w:spacing w:before="120" w:after="120" w:line="360" w:lineRule="auto"/>
               <w:ind w:left="0" w:firstLine="0"/>
             </w:pPr>
@@ -4167,7 +4172,7 @@
           </w:tcPr>
           <w:p>
             <w:pPr>
-              <w:pStyle w:val="oancuaDanhsach"/>
+              <w:pStyle w:val="ListParagraph"/>
               <w:spacing w:before="120" w:after="120" w:line="360" w:lineRule="auto"/>
               <w:ind w:left="0" w:firstLine="0"/>
               <w:rPr>
@@ -4190,7 +4195,7 @@
           </w:tcPr>
           <w:p>
             <w:pPr>
-              <w:pStyle w:val="oancuaDanhsach"/>
+              <w:pStyle w:val="ListParagraph"/>
               <w:spacing w:before="120" w:after="120" w:line="360" w:lineRule="auto"/>
               <w:ind w:left="0" w:firstLine="0"/>
             </w:pPr>
@@ -4210,7 +4215,7 @@
           </w:tcPr>
           <w:p>
             <w:pPr>
-              <w:pStyle w:val="oancuaDanhsach"/>
+              <w:pStyle w:val="ListParagraph"/>
               <w:spacing w:before="120" w:after="120" w:line="360" w:lineRule="auto"/>
               <w:ind w:left="0" w:firstLine="0"/>
               <w:rPr>
@@ -4233,7 +4238,7 @@
           </w:tcPr>
           <w:p>
             <w:pPr>
-              <w:pStyle w:val="oancuaDanhsach"/>
+              <w:pStyle w:val="ListParagraph"/>
               <w:spacing w:before="120" w:after="120" w:line="360" w:lineRule="auto"/>
               <w:ind w:left="0" w:firstLine="0"/>
             </w:pPr>
@@ -4253,7 +4258,7 @@
           </w:tcPr>
           <w:p>
             <w:pPr>
-              <w:pStyle w:val="oancuaDanhsach"/>
+              <w:pStyle w:val="ListParagraph"/>
               <w:spacing w:before="120" w:after="120" w:line="360" w:lineRule="auto"/>
               <w:ind w:left="0" w:firstLine="0"/>
               <w:rPr>
@@ -4276,7 +4281,7 @@
           </w:tcPr>
           <w:p>
             <w:pPr>
-              <w:pStyle w:val="oancuaDanhsach"/>
+              <w:pStyle w:val="ListParagraph"/>
               <w:spacing w:before="120" w:after="120" w:line="360" w:lineRule="auto"/>
               <w:ind w:left="0" w:firstLine="0"/>
             </w:pPr>
@@ -4286,7 +4291,7 @@
           </w:p>
           <w:p>
             <w:pPr>
-              <w:pStyle w:val="oancuaDanhsach"/>
+              <w:pStyle w:val="ListParagraph"/>
               <w:spacing w:before="120" w:after="120" w:line="360" w:lineRule="auto"/>
               <w:ind w:left="0" w:firstLine="0"/>
             </w:pPr>
@@ -4303,7 +4308,7 @@
           </w:tcPr>
           <w:p>
             <w:pPr>
-              <w:pStyle w:val="oancuaDanhsach"/>
+              <w:pStyle w:val="ListParagraph"/>
               <w:spacing w:before="120" w:after="120" w:line="360" w:lineRule="auto"/>
               <w:ind w:left="0" w:firstLine="0"/>
               <w:rPr>
@@ -4326,7 +4331,7 @@
           </w:tcPr>
           <w:p>
             <w:pPr>
-              <w:pStyle w:val="oancuaDanhsach"/>
+              <w:pStyle w:val="ListParagraph"/>
               <w:numPr>
                 <w:ilvl w:val="3"/>
                 <w:numId w:val="47"/>
@@ -4340,7 +4345,7 @@
           </w:p>
           <w:p>
             <w:pPr>
-              <w:pStyle w:val="oancuaDanhsach"/>
+              <w:pStyle w:val="ListParagraph"/>
               <w:numPr>
                 <w:ilvl w:val="4"/>
                 <w:numId w:val="47"/>
@@ -4354,7 +4359,7 @@
           </w:p>
           <w:p>
             <w:pPr>
-              <w:pStyle w:val="oancuaDanhsach"/>
+              <w:pStyle w:val="ListParagraph"/>
               <w:numPr>
                 <w:ilvl w:val="3"/>
                 <w:numId w:val="47"/>
@@ -4368,7 +4373,7 @@
           </w:p>
           <w:p>
             <w:pPr>
-              <w:pStyle w:val="oancuaDanhsach"/>
+              <w:pStyle w:val="ListParagraph"/>
               <w:numPr>
                 <w:ilvl w:val="3"/>
                 <w:numId w:val="47"/>
@@ -4382,7 +4387,7 @@
           </w:p>
           <w:p>
             <w:pPr>
-              <w:pStyle w:val="oancuaDanhsach"/>
+              <w:pStyle w:val="ListParagraph"/>
               <w:numPr>
                 <w:ilvl w:val="4"/>
                 <w:numId w:val="47"/>
@@ -4404,7 +4409,7 @@
           </w:p>
           <w:p>
             <w:pPr>
-              <w:pStyle w:val="oancuaDanhsach"/>
+              <w:pStyle w:val="ListParagraph"/>
               <w:numPr>
                 <w:ilvl w:val="3"/>
                 <w:numId w:val="47"/>
@@ -4418,7 +4423,7 @@
           </w:p>
           <w:p>
             <w:pPr>
-              <w:pStyle w:val="oancuaDanhsach"/>
+              <w:pStyle w:val="ListParagraph"/>
               <w:numPr>
                 <w:ilvl w:val="4"/>
                 <w:numId w:val="47"/>
@@ -4434,7 +4439,7 @@
           </w:p>
           <w:p>
             <w:pPr>
-              <w:pStyle w:val="oancuaDanhsach"/>
+              <w:pStyle w:val="ListParagraph"/>
               <w:numPr>
                 <w:ilvl w:val="3"/>
                 <w:numId w:val="47"/>
@@ -4455,7 +4460,7 @@
           </w:tcPr>
           <w:p>
             <w:pPr>
-              <w:pStyle w:val="oancuaDanhsach"/>
+              <w:pStyle w:val="ListParagraph"/>
               <w:spacing w:before="120" w:after="120" w:line="360" w:lineRule="auto"/>
               <w:ind w:left="0" w:firstLine="0"/>
               <w:rPr>
@@ -4478,7 +4483,7 @@
           </w:tcPr>
           <w:p>
             <w:pPr>
-              <w:pStyle w:val="oancuaDanhsach"/>
+              <w:pStyle w:val="ListParagraph"/>
               <w:spacing w:before="120" w:after="120" w:line="360" w:lineRule="auto"/>
               <w:ind w:left="0" w:firstLine="0"/>
             </w:pPr>
@@ -4495,7 +4500,7 @@
           </w:tcPr>
           <w:p>
             <w:pPr>
-              <w:pStyle w:val="oancuaDanhsach"/>
+              <w:pStyle w:val="ListParagraph"/>
               <w:spacing w:before="120" w:after="120" w:line="360" w:lineRule="auto"/>
               <w:ind w:left="0" w:firstLine="0"/>
               <w:rPr>
@@ -4518,7 +4523,7 @@
           </w:tcPr>
           <w:p>
             <w:pPr>
-              <w:pStyle w:val="oancuaDanhsach"/>
+              <w:pStyle w:val="ListParagraph"/>
               <w:spacing w:before="120" w:after="120" w:line="360" w:lineRule="auto"/>
               <w:ind w:left="0" w:firstLine="0"/>
             </w:pPr>
@@ -4536,7 +4541,7 @@
     </w:p>
     <w:p>
       <w:pPr>
-        <w:pStyle w:val="u1"/>
+        <w:pStyle w:val="Heading1"/>
         <w:numPr>
           <w:ilvl w:val="3"/>
           <w:numId w:val="8"/>
@@ -4557,7 +4562,7 @@
     </w:p>
     <w:p>
       <w:pPr>
-        <w:pStyle w:val="u2"/>
+        <w:pStyle w:val="Heading2"/>
         <w:numPr>
           <w:ilvl w:val="1"/>
           <w:numId w:val="17"/>
@@ -4628,7 +4633,7 @@
     </w:p>
     <w:p>
       <w:pPr>
-        <w:pStyle w:val="u2"/>
+        <w:pStyle w:val="Heading2"/>
         <w:numPr>
           <w:ilvl w:val="1"/>
           <w:numId w:val="17"/>
@@ -4751,8 +4756,13 @@
               <w:spacing w:before="120" w:after="120" w:line="360" w:lineRule="auto"/>
               <w:ind w:firstLine="0"/>
             </w:pPr>
-            <w:r>
-              <w:t>varchar(255)</w:t>
+            <w:proofErr w:type="gramStart"/>
+            <w:r>
+              <w:t>varchar(</w:t>
+            </w:r>
+            <w:proofErr w:type="gramEnd"/>
+            <w:r>
+              <w:t>255)</w:t>
             </w:r>
           </w:p>
         </w:tc>
@@ -4783,8 +4793,13 @@
               <w:spacing w:before="120" w:after="120" w:line="360" w:lineRule="auto"/>
               <w:ind w:firstLine="0"/>
             </w:pPr>
-            <w:r>
-              <w:t>varchar(255)</w:t>
+            <w:proofErr w:type="gramStart"/>
+            <w:r>
+              <w:t>varchar(</w:t>
+            </w:r>
+            <w:proofErr w:type="gramEnd"/>
+            <w:r>
+              <w:t>255)</w:t>
             </w:r>
           </w:p>
         </w:tc>
@@ -4815,9 +4830,11 @@
               <w:spacing w:before="120" w:after="120" w:line="360" w:lineRule="auto"/>
               <w:ind w:firstLine="0"/>
             </w:pPr>
+            <w:proofErr w:type="gramStart"/>
             <w:r>
               <w:t>varchar(</w:t>
             </w:r>
+            <w:proofErr w:type="gramEnd"/>
             <w:r>
               <w:t>255</w:t>
             </w:r>
@@ -4853,8 +4870,13 @@
               <w:spacing w:before="120" w:after="120" w:line="360" w:lineRule="auto"/>
               <w:ind w:firstLine="0"/>
             </w:pPr>
-            <w:r>
-              <w:t>varchar(255)</w:t>
+            <w:proofErr w:type="gramStart"/>
+            <w:r>
+              <w:t>varchar(</w:t>
+            </w:r>
+            <w:proofErr w:type="gramEnd"/>
+            <w:r>
+              <w:t>255)</w:t>
             </w:r>
           </w:p>
         </w:tc>
@@ -4996,7 +5018,7 @@
     </w:p>
     <w:tbl>
       <w:tblPr>
-        <w:tblStyle w:val="LiBang"/>
+        <w:tblStyle w:val="TableGrid"/>
         <w:tblW w:w="0" w:type="auto"/>
         <w:tblLook w:val="04A0" w:firstRow="1" w:lastRow="0" w:firstColumn="1" w:lastColumn="0" w:noHBand="0" w:noVBand="1"/>
       </w:tblPr>
@@ -5255,7 +5277,7 @@
     </w:p>
     <w:tbl>
       <w:tblPr>
-        <w:tblStyle w:val="LiBang"/>
+        <w:tblStyle w:val="TableGrid"/>
         <w:tblW w:w="0" w:type="auto"/>
         <w:tblLook w:val="04A0" w:firstRow="1" w:lastRow="0" w:firstColumn="1" w:lastColumn="0" w:noHBand="0" w:noVBand="1"/>
       </w:tblPr>
@@ -5343,8 +5365,13 @@
               <w:spacing w:before="120" w:after="120" w:line="360" w:lineRule="auto"/>
               <w:ind w:firstLine="0"/>
             </w:pPr>
-            <w:r>
-              <w:t>varchar(255)</w:t>
+            <w:proofErr w:type="gramStart"/>
+            <w:r>
+              <w:t>varchar(</w:t>
+            </w:r>
+            <w:proofErr w:type="gramEnd"/>
+            <w:r>
+              <w:t>255)</w:t>
             </w:r>
           </w:p>
         </w:tc>
@@ -5463,8 +5490,13 @@
               <w:spacing w:before="120" w:after="120" w:line="360" w:lineRule="auto"/>
               <w:ind w:firstLine="0"/>
             </w:pPr>
-            <w:r>
-              <w:t>varchar(12)</w:t>
+            <w:proofErr w:type="gramStart"/>
+            <w:r>
+              <w:t>varchar(</w:t>
+            </w:r>
+            <w:proofErr w:type="gramEnd"/>
+            <w:r>
+              <w:t>12)</w:t>
             </w:r>
           </w:p>
         </w:tc>
@@ -5493,8 +5525,13 @@
               <w:spacing w:before="120" w:after="120" w:line="360" w:lineRule="auto"/>
               <w:ind w:firstLine="0"/>
             </w:pPr>
-            <w:r>
-              <w:t>varchar(2</w:t>
+            <w:proofErr w:type="gramStart"/>
+            <w:r>
+              <w:t>varchar(</w:t>
+            </w:r>
+            <w:proofErr w:type="gramEnd"/>
+            <w:r>
+              <w:t>2</w:t>
             </w:r>
             <w:r>
               <w:t>55</w:t>
@@ -5529,9 +5566,11 @@
               <w:spacing w:before="120" w:after="120" w:line="360" w:lineRule="auto"/>
               <w:ind w:firstLine="0"/>
             </w:pPr>
+            <w:proofErr w:type="gramStart"/>
             <w:r>
               <w:t>varchar(</w:t>
             </w:r>
+            <w:proofErr w:type="gramEnd"/>
             <w:r>
               <w:t>10</w:t>
             </w:r>
@@ -5595,8 +5634,13 @@
               <w:spacing w:before="120" w:after="120" w:line="360" w:lineRule="auto"/>
               <w:ind w:firstLine="0"/>
             </w:pPr>
-            <w:r>
-              <w:t>varchar(255)</w:t>
+            <w:proofErr w:type="gramStart"/>
+            <w:r>
+              <w:t>varchar(</w:t>
+            </w:r>
+            <w:proofErr w:type="gramEnd"/>
+            <w:r>
+              <w:t>255)</w:t>
             </w:r>
           </w:p>
         </w:tc>
@@ -5625,8 +5669,13 @@
               <w:spacing w:before="120" w:after="120" w:line="360" w:lineRule="auto"/>
               <w:ind w:firstLine="0"/>
             </w:pPr>
-            <w:r>
-              <w:t>tinyint(1)</w:t>
+            <w:proofErr w:type="gramStart"/>
+            <w:r>
+              <w:t>tinyint(</w:t>
+            </w:r>
+            <w:proofErr w:type="gramEnd"/>
+            <w:r>
+              <w:t>1)</w:t>
             </w:r>
           </w:p>
         </w:tc>
@@ -5655,8 +5704,13 @@
               <w:spacing w:before="120" w:after="120" w:line="360" w:lineRule="auto"/>
               <w:ind w:firstLine="0"/>
             </w:pPr>
-            <w:r>
-              <w:t>varchar(255)</w:t>
+            <w:proofErr w:type="gramStart"/>
+            <w:r>
+              <w:t>varchar(</w:t>
+            </w:r>
+            <w:proofErr w:type="gramEnd"/>
+            <w:r>
+              <w:t>255)</w:t>
             </w:r>
           </w:p>
         </w:tc>
@@ -5685,8 +5739,13 @@
               <w:spacing w:before="120" w:after="120" w:line="360" w:lineRule="auto"/>
               <w:ind w:firstLine="0"/>
             </w:pPr>
-            <w:r>
-              <w:t>varchar(100)</w:t>
+            <w:proofErr w:type="gramStart"/>
+            <w:r>
+              <w:t>varchar(</w:t>
+            </w:r>
+            <w:proofErr w:type="gramEnd"/>
+            <w:r>
+              <w:t>100)</w:t>
             </w:r>
           </w:p>
         </w:tc>
@@ -5789,7 +5848,7 @@
     </w:p>
     <w:tbl>
       <w:tblPr>
-        <w:tblStyle w:val="LiBang"/>
+        <w:tblStyle w:val="TableGrid"/>
         <w:tblpPr w:leftFromText="180" w:rightFromText="180" w:vertAnchor="text" w:horzAnchor="margin" w:tblpY="628"/>
         <w:tblW w:w="8950" w:type="dxa"/>
         <w:tblLook w:val="04A0" w:firstRow="1" w:lastRow="0" w:firstColumn="1" w:lastColumn="0" w:noHBand="0" w:noVBand="1"/>
@@ -5888,11 +5947,16 @@
               <w:spacing w:before="120" w:after="120" w:line="360" w:lineRule="auto"/>
               <w:ind w:firstLine="0"/>
             </w:pPr>
+            <w:proofErr w:type="gramStart"/>
             <w:r>
               <w:t>varchar</w:t>
             </w:r>
             <w:r>
-              <w:t>(2</w:t>
+              <w:t>(</w:t>
+            </w:r>
+            <w:proofErr w:type="gramEnd"/>
+            <w:r>
+              <w:t>2</w:t>
             </w:r>
             <w:r>
               <w:t>55</w:t>
@@ -5930,8 +5994,13 @@
               <w:spacing w:before="120" w:after="120" w:line="360" w:lineRule="auto"/>
               <w:ind w:firstLine="0"/>
             </w:pPr>
-            <w:r>
-              <w:t>varchar(255)</w:t>
+            <w:proofErr w:type="gramStart"/>
+            <w:r>
+              <w:t>varchar(</w:t>
+            </w:r>
+            <w:proofErr w:type="gramEnd"/>
+            <w:r>
+              <w:t>255)</w:t>
             </w:r>
           </w:p>
         </w:tc>
@@ -5963,8 +6032,13 @@
               <w:spacing w:before="120" w:after="120" w:line="360" w:lineRule="auto"/>
               <w:ind w:firstLine="0"/>
             </w:pPr>
-            <w:r>
-              <w:t>varchar(10)</w:t>
+            <w:proofErr w:type="gramStart"/>
+            <w:r>
+              <w:t>varchar(</w:t>
+            </w:r>
+            <w:proofErr w:type="gramEnd"/>
+            <w:r>
+              <w:t>10)</w:t>
             </w:r>
           </w:p>
         </w:tc>
@@ -6029,8 +6103,13 @@
               <w:spacing w:before="120" w:after="120" w:line="360" w:lineRule="auto"/>
               <w:ind w:firstLine="0"/>
             </w:pPr>
-            <w:r>
-              <w:t>tinyint(1)</w:t>
+            <w:proofErr w:type="gramStart"/>
+            <w:r>
+              <w:t>tinyint(</w:t>
+            </w:r>
+            <w:proofErr w:type="gramEnd"/>
+            <w:r>
+              <w:t>1)</w:t>
             </w:r>
           </w:p>
         </w:tc>
@@ -6062,8 +6141,13 @@
               <w:spacing w:before="120" w:after="120" w:line="360" w:lineRule="auto"/>
               <w:ind w:firstLine="0"/>
             </w:pPr>
-            <w:r>
-              <w:t>varchar(255)</w:t>
+            <w:proofErr w:type="gramStart"/>
+            <w:r>
+              <w:t>varchar(</w:t>
+            </w:r>
+            <w:proofErr w:type="gramEnd"/>
+            <w:r>
+              <w:t>255)</w:t>
             </w:r>
           </w:p>
         </w:tc>
@@ -6095,8 +6179,13 @@
               <w:spacing w:before="120" w:after="120" w:line="360" w:lineRule="auto"/>
               <w:ind w:firstLine="0"/>
             </w:pPr>
-            <w:r>
-              <w:t>varchar(255)</w:t>
+            <w:proofErr w:type="gramStart"/>
+            <w:r>
+              <w:t>varchar(</w:t>
+            </w:r>
+            <w:proofErr w:type="gramEnd"/>
+            <w:r>
+              <w:t>255)</w:t>
             </w:r>
           </w:p>
         </w:tc>
@@ -6161,8 +6250,13 @@
               <w:spacing w:before="120" w:after="120" w:line="360" w:lineRule="auto"/>
               <w:ind w:firstLine="0"/>
             </w:pPr>
-            <w:r>
-              <w:t>varchar(100)</w:t>
+            <w:proofErr w:type="gramStart"/>
+            <w:r>
+              <w:t>varchar(</w:t>
+            </w:r>
+            <w:proofErr w:type="gramEnd"/>
+            <w:r>
+              <w:t>100)</w:t>
             </w:r>
           </w:p>
         </w:tc>
@@ -6294,7 +6388,7 @@
     </w:p>
     <w:tbl>
       <w:tblPr>
-        <w:tblStyle w:val="LiBang"/>
+        <w:tblStyle w:val="TableGrid"/>
         <w:tblW w:w="0" w:type="auto"/>
         <w:tblLook w:val="04A0" w:firstRow="1" w:lastRow="0" w:firstColumn="1" w:lastColumn="0" w:noHBand="0" w:noVBand="1"/>
       </w:tblPr>
@@ -6532,8 +6626,13 @@
               <w:spacing w:before="120" w:after="120" w:line="360" w:lineRule="auto"/>
               <w:ind w:firstLine="0"/>
             </w:pPr>
-            <w:r>
-              <w:t>varchar(255)</w:t>
+            <w:proofErr w:type="gramStart"/>
+            <w:r>
+              <w:t>varchar(</w:t>
+            </w:r>
+            <w:proofErr w:type="gramEnd"/>
+            <w:r>
+              <w:t>255)</w:t>
             </w:r>
           </w:p>
         </w:tc>
@@ -6562,8 +6661,13 @@
               <w:spacing w:before="120" w:after="120" w:line="360" w:lineRule="auto"/>
               <w:ind w:firstLine="0"/>
             </w:pPr>
-            <w:r>
-              <w:t>tinyint(1)</w:t>
+            <w:proofErr w:type="gramStart"/>
+            <w:r>
+              <w:t>tinyint(</w:t>
+            </w:r>
+            <w:proofErr w:type="gramEnd"/>
+            <w:r>
+              <w:t>1)</w:t>
             </w:r>
           </w:p>
         </w:tc>
@@ -6700,7 +6804,7 @@
     </w:p>
     <w:tbl>
       <w:tblPr>
-        <w:tblStyle w:val="LiBang"/>
+        <w:tblStyle w:val="TableGrid"/>
         <w:tblW w:w="0" w:type="auto"/>
         <w:tblLook w:val="04A0" w:firstRow="1" w:lastRow="0" w:firstColumn="1" w:lastColumn="0" w:noHBand="0" w:noVBand="1"/>
       </w:tblPr>
@@ -6868,7 +6972,7 @@
     </w:p>
     <w:tbl>
       <w:tblPr>
-        <w:tblStyle w:val="LiBang"/>
+        <w:tblStyle w:val="TableGrid"/>
         <w:tblW w:w="0" w:type="auto"/>
         <w:tblLook w:val="04A0" w:firstRow="1" w:lastRow="0" w:firstColumn="1" w:lastColumn="0" w:noHBand="0" w:noVBand="1"/>
       </w:tblPr>
@@ -7106,8 +7210,13 @@
               <w:spacing w:before="120" w:after="120" w:line="360" w:lineRule="auto"/>
               <w:ind w:firstLine="0"/>
             </w:pPr>
-            <w:r>
-              <w:t>tinyint(1)</w:t>
+            <w:proofErr w:type="gramStart"/>
+            <w:r>
+              <w:t>tinyint(</w:t>
+            </w:r>
+            <w:proofErr w:type="gramEnd"/>
+            <w:r>
+              <w:t>1)</w:t>
             </w:r>
           </w:p>
         </w:tc>
@@ -7257,7 +7366,7 @@
     </w:p>
     <w:p>
       <w:pPr>
-        <w:pStyle w:val="u2"/>
+        <w:pStyle w:val="Heading2"/>
         <w:numPr>
           <w:ilvl w:val="1"/>
           <w:numId w:val="17"/>
@@ -7281,7 +7390,7 @@
     </w:p>
     <w:p>
       <w:pPr>
-        <w:pStyle w:val="oancuaDanhsach"/>
+        <w:pStyle w:val="ListParagraph"/>
         <w:numPr>
           <w:ilvl w:val="0"/>
           <w:numId w:val="42"/>
@@ -7357,7 +7466,7 @@
     </w:p>
     <w:p>
       <w:pPr>
-        <w:pStyle w:val="oancuaDanhsach"/>
+        <w:pStyle w:val="ListParagraph"/>
         <w:numPr>
           <w:ilvl w:val="0"/>
           <w:numId w:val="42"/>
@@ -7443,7 +7552,7 @@
     </w:p>
     <w:p>
       <w:pPr>
-        <w:pStyle w:val="oancuaDanhsach"/>
+        <w:pStyle w:val="ListParagraph"/>
         <w:numPr>
           <w:ilvl w:val="0"/>
           <w:numId w:val="34"/>
@@ -7465,6 +7574,11 @@
     <w:p>
       <w:pPr>
         <w:spacing w:line="360" w:lineRule="auto"/>
+        <w:rPr>
+          <w:noProof/>
+          <w:sz w:val="40"/>
+          <w:szCs w:val="40"/>
+        </w:rPr>
       </w:pPr>
       <w:r>
         <w:rPr>
@@ -7528,48 +7642,25 @@
     </w:p>
     <w:p>
       <w:pPr>
-        <w:pStyle w:val="u1"/>
-        <w:spacing w:before="120" w:after="120" w:line="360" w:lineRule="auto"/>
+        <w:pStyle w:val="Heading1"/>
         <w:ind w:firstLine="0"/>
         <w:rPr>
           <w:sz w:val="40"/>
           <w:szCs w:val="40"/>
         </w:rPr>
       </w:pPr>
-    </w:p>
-    <w:p>
-      <w:pPr>
-        <w:pStyle w:val="u1"/>
-        <w:spacing w:before="120" w:after="120" w:line="360" w:lineRule="auto"/>
-        <w:ind w:firstLine="0"/>
+      <w:r>
         <w:rPr>
           <w:sz w:val="40"/>
           <w:szCs w:val="40"/>
         </w:rPr>
-      </w:pPr>
-    </w:p>
-    <w:p>
-      <w:pPr>
-        <w:pStyle w:val="u1"/>
-        <w:numPr>
-          <w:ilvl w:val="0"/>
-          <w:numId w:val="31"/>
-        </w:numPr>
-        <w:ind w:left="0" w:firstLine="0"/>
+        <w:t xml:space="preserve">5. </w:t>
+      </w:r>
+      <w:r>
         <w:rPr>
           <w:sz w:val="40"/>
           <w:szCs w:val="40"/>
         </w:rPr>
-      </w:pPr>
-      <w:r>
-        <w:br w:type="page"/>
-      </w:r>
-      <w:r>
-        <w:rPr>
-          <w:sz w:val="40"/>
-          <w:szCs w:val="40"/>
-        </w:rPr>
-        <w:lastRenderedPageBreak/>
         <w:t>Kết luận</w:t>
       </w:r>
     </w:p>
@@ -7589,13 +7680,6 @@
         </w:rPr>
         <w:t>&lt;Đã làm được những gì? Hướng mở rộng? Lời cảm ơn&gt;</w:t>
       </w:r>
-    </w:p>
-    <w:p>
-      <w:pPr>
-        <w:pStyle w:val="u1"/>
-        <w:spacing w:before="120" w:after="120" w:line="360" w:lineRule="auto"/>
-        <w:ind w:firstLine="0"/>
-      </w:pPr>
     </w:p>
     <w:sectPr>
       <w:headerReference w:type="default" r:id="rId14"/>
@@ -11415,7 +11499,7 @@
     <w:lvl w:ilvl="0">
       <w:start w:val="1"/>
       <w:numFmt w:val="decimal"/>
-      <w:pStyle w:val="Mucluc1"/>
+      <w:pStyle w:val="TOC1"/>
       <w:lvlText w:val="%1."/>
       <w:lvlJc w:val="left"/>
       <w:pPr>
@@ -13482,16 +13566,16 @@
     <w:lsdException w:name="Unresolved Mention" w:semiHidden="1" w:unhideWhenUsed="1"/>
     <w:lsdException w:name="Smart Link" w:semiHidden="1" w:unhideWhenUsed="1"/>
   </w:latentStyles>
-  <w:style w:type="paragraph" w:default="1" w:styleId="Binhthng">
+  <w:style w:type="paragraph" w:default="1" w:styleId="Normal">
     <w:name w:val="Normal"/>
     <w:qFormat/>
     <w:rsid w:val="002C739A"/>
   </w:style>
-  <w:style w:type="paragraph" w:styleId="u1">
+  <w:style w:type="paragraph" w:styleId="Heading1">
     <w:name w:val="heading 1"/>
-    <w:basedOn w:val="Binhthng"/>
-    <w:next w:val="Binhthng"/>
-    <w:link w:val="u1Char"/>
+    <w:basedOn w:val="Normal"/>
+    <w:next w:val="Normal"/>
+    <w:link w:val="Heading1Char"/>
     <w:uiPriority w:val="9"/>
     <w:qFormat/>
     <w:rsid w:val="009E7F57"/>
@@ -13506,11 +13590,11 @@
       <w:sz w:val="32"/>
     </w:rPr>
   </w:style>
-  <w:style w:type="paragraph" w:styleId="u2">
+  <w:style w:type="paragraph" w:styleId="Heading2">
     <w:name w:val="heading 2"/>
-    <w:basedOn w:val="Binhthng"/>
-    <w:next w:val="Binhthng"/>
-    <w:link w:val="u2Char"/>
+    <w:basedOn w:val="Normal"/>
+    <w:next w:val="Normal"/>
+    <w:link w:val="Heading2Char"/>
     <w:uiPriority w:val="9"/>
     <w:unhideWhenUsed/>
     <w:qFormat/>
@@ -13530,11 +13614,11 @@
       <w:szCs w:val="28"/>
     </w:rPr>
   </w:style>
-  <w:style w:type="paragraph" w:styleId="u3">
+  <w:style w:type="paragraph" w:styleId="Heading3">
     <w:name w:val="heading 3"/>
-    <w:basedOn w:val="Binhthng"/>
-    <w:next w:val="Binhthng"/>
-    <w:link w:val="u3Char"/>
+    <w:basedOn w:val="Normal"/>
+    <w:next w:val="Normal"/>
+    <w:link w:val="Heading3Char"/>
     <w:uiPriority w:val="9"/>
     <w:unhideWhenUsed/>
     <w:qFormat/>
@@ -13552,10 +13636,10 @@
       <w:szCs w:val="26"/>
     </w:rPr>
   </w:style>
-  <w:style w:type="paragraph" w:styleId="u4">
+  <w:style w:type="paragraph" w:styleId="Heading4">
     <w:name w:val="heading 4"/>
-    <w:basedOn w:val="Binhthng"/>
-    <w:next w:val="Binhthng"/>
+    <w:basedOn w:val="Normal"/>
+    <w:next w:val="Normal"/>
     <w:uiPriority w:val="9"/>
     <w:semiHidden/>
     <w:unhideWhenUsed/>
@@ -13570,10 +13654,10 @@
       <w:b/>
     </w:rPr>
   </w:style>
-  <w:style w:type="paragraph" w:styleId="u5">
+  <w:style w:type="paragraph" w:styleId="Heading5">
     <w:name w:val="heading 5"/>
-    <w:basedOn w:val="Binhthng"/>
-    <w:next w:val="Binhthng"/>
+    <w:basedOn w:val="Normal"/>
+    <w:next w:val="Normal"/>
     <w:uiPriority w:val="9"/>
     <w:semiHidden/>
     <w:unhideWhenUsed/>
@@ -13590,10 +13674,10 @@
       <w:szCs w:val="22"/>
     </w:rPr>
   </w:style>
-  <w:style w:type="paragraph" w:styleId="u6">
+  <w:style w:type="paragraph" w:styleId="Heading6">
     <w:name w:val="heading 6"/>
-    <w:basedOn w:val="Binhthng"/>
-    <w:next w:val="Binhthng"/>
+    <w:basedOn w:val="Normal"/>
+    <w:next w:val="Normal"/>
     <w:uiPriority w:val="9"/>
     <w:semiHidden/>
     <w:unhideWhenUsed/>
@@ -13610,13 +13694,13 @@
       <w:szCs w:val="20"/>
     </w:rPr>
   </w:style>
-  <w:style w:type="character" w:default="1" w:styleId="Phngmcinhcuaoanvn">
+  <w:style w:type="character" w:default="1" w:styleId="DefaultParagraphFont">
     <w:name w:val="Default Paragraph Font"/>
     <w:uiPriority w:val="1"/>
     <w:semiHidden/>
     <w:unhideWhenUsed/>
   </w:style>
-  <w:style w:type="table" w:default="1" w:styleId="BangThngthng">
+  <w:style w:type="table" w:default="1" w:styleId="TableNormal">
     <w:name w:val="Normal Table"/>
     <w:uiPriority w:val="99"/>
     <w:semiHidden/>
@@ -13631,16 +13715,16 @@
       </w:tblCellMar>
     </w:tblPr>
   </w:style>
-  <w:style w:type="numbering" w:default="1" w:styleId="Khngco">
+  <w:style w:type="numbering" w:default="1" w:styleId="NoList">
     <w:name w:val="No List"/>
     <w:uiPriority w:val="99"/>
     <w:semiHidden/>
     <w:unhideWhenUsed/>
   </w:style>
-  <w:style w:type="paragraph" w:styleId="Tiu">
+  <w:style w:type="paragraph" w:styleId="Title">
     <w:name w:val="Title"/>
-    <w:basedOn w:val="Binhthng"/>
-    <w:link w:val="TiuChar"/>
+    <w:basedOn w:val="Normal"/>
+    <w:link w:val="TitleChar"/>
     <w:uiPriority w:val="10"/>
     <w:qFormat/>
     <w:rsid w:val="009E7F57"/>
@@ -13658,10 +13742,10 @@
       <w:szCs w:val="32"/>
     </w:rPr>
   </w:style>
-  <w:style w:type="character" w:customStyle="1" w:styleId="u1Char">
-    <w:name w:val="Đầu đề 1 Char"/>
-    <w:basedOn w:val="Phngmcinhcuaoanvn"/>
-    <w:link w:val="u1"/>
+  <w:style w:type="character" w:customStyle="1" w:styleId="Heading1Char">
+    <w:name w:val="Heading 1 Char"/>
+    <w:basedOn w:val="DefaultParagraphFont"/>
+    <w:link w:val="Heading1"/>
     <w:rsid w:val="009E7F57"/>
     <w:rPr>
       <w:rFonts w:ascii="Times New Roman" w:eastAsia="Times New Roman" w:hAnsi="Times New Roman" w:cs="Times New Roman"/>
@@ -13671,10 +13755,10 @@
       <w:szCs w:val="24"/>
     </w:rPr>
   </w:style>
-  <w:style w:type="character" w:customStyle="1" w:styleId="u2Char">
-    <w:name w:val="Đầu đề 2 Char"/>
-    <w:basedOn w:val="Phngmcinhcuaoanvn"/>
-    <w:link w:val="u2"/>
+  <w:style w:type="character" w:customStyle="1" w:styleId="Heading2Char">
+    <w:name w:val="Heading 2 Char"/>
+    <w:basedOn w:val="DefaultParagraphFont"/>
+    <w:link w:val="Heading2"/>
     <w:rsid w:val="009E7F57"/>
     <w:rPr>
       <w:rFonts w:ascii="Arial" w:eastAsia="Times New Roman" w:hAnsi="Arial" w:cs="Arial"/>
@@ -13686,10 +13770,10 @@
       <w:szCs w:val="28"/>
     </w:rPr>
   </w:style>
-  <w:style w:type="character" w:customStyle="1" w:styleId="u3Char">
-    <w:name w:val="Đầu đề 3 Char"/>
-    <w:basedOn w:val="Phngmcinhcuaoanvn"/>
-    <w:link w:val="u3"/>
+  <w:style w:type="character" w:customStyle="1" w:styleId="Heading3Char">
+    <w:name w:val="Heading 3 Char"/>
+    <w:basedOn w:val="DefaultParagraphFont"/>
+    <w:link w:val="Heading3"/>
     <w:rsid w:val="009E7F57"/>
     <w:rPr>
       <w:rFonts w:ascii="Arial" w:eastAsia="Times New Roman" w:hAnsi="Arial" w:cs="Arial"/>
@@ -13699,10 +13783,10 @@
       <w:szCs w:val="26"/>
     </w:rPr>
   </w:style>
-  <w:style w:type="paragraph" w:styleId="utrang">
+  <w:style w:type="paragraph" w:styleId="Header">
     <w:name w:val="header"/>
-    <w:basedOn w:val="Binhthng"/>
-    <w:link w:val="utrangChar"/>
+    <w:basedOn w:val="Normal"/>
+    <w:link w:val="HeaderChar"/>
     <w:rsid w:val="009E7F57"/>
     <w:pPr>
       <w:tabs>
@@ -13711,10 +13795,10 @@
       </w:tabs>
     </w:pPr>
   </w:style>
-  <w:style w:type="character" w:customStyle="1" w:styleId="utrangChar">
-    <w:name w:val="Đầu trang Char"/>
-    <w:basedOn w:val="Phngmcinhcuaoanvn"/>
-    <w:link w:val="utrang"/>
+  <w:style w:type="character" w:customStyle="1" w:styleId="HeaderChar">
+    <w:name w:val="Header Char"/>
+    <w:basedOn w:val="DefaultParagraphFont"/>
+    <w:link w:val="Header"/>
     <w:rsid w:val="009E7F57"/>
     <w:rPr>
       <w:rFonts w:ascii="Times New Roman" w:eastAsia="Times New Roman" w:hAnsi="Times New Roman" w:cs="Times New Roman"/>
@@ -13722,10 +13806,10 @@
       <w:szCs w:val="24"/>
     </w:rPr>
   </w:style>
-  <w:style w:type="paragraph" w:styleId="Chntrang">
+  <w:style w:type="paragraph" w:styleId="Footer">
     <w:name w:val="footer"/>
-    <w:basedOn w:val="Binhthng"/>
-    <w:link w:val="ChntrangChar"/>
+    <w:basedOn w:val="Normal"/>
+    <w:link w:val="FooterChar"/>
     <w:rsid w:val="009E7F57"/>
     <w:pPr>
       <w:tabs>
@@ -13734,10 +13818,10 @@
       </w:tabs>
     </w:pPr>
   </w:style>
-  <w:style w:type="character" w:customStyle="1" w:styleId="ChntrangChar">
-    <w:name w:val="Chân trang Char"/>
-    <w:basedOn w:val="Phngmcinhcuaoanvn"/>
-    <w:link w:val="Chntrang"/>
+  <w:style w:type="character" w:customStyle="1" w:styleId="FooterChar">
+    <w:name w:val="Footer Char"/>
+    <w:basedOn w:val="DefaultParagraphFont"/>
+    <w:link w:val="Footer"/>
     <w:rsid w:val="009E7F57"/>
     <w:rPr>
       <w:rFonts w:ascii="Times New Roman" w:eastAsia="Times New Roman" w:hAnsi="Times New Roman" w:cs="Times New Roman"/>
@@ -13745,10 +13829,10 @@
       <w:szCs w:val="24"/>
     </w:rPr>
   </w:style>
-  <w:style w:type="character" w:customStyle="1" w:styleId="TiuChar">
-    <w:name w:val="Tiêu đề Char"/>
-    <w:basedOn w:val="Phngmcinhcuaoanvn"/>
-    <w:link w:val="Tiu"/>
+  <w:style w:type="character" w:customStyle="1" w:styleId="TitleChar">
+    <w:name w:val="Title Char"/>
+    <w:basedOn w:val="DefaultParagraphFont"/>
+    <w:link w:val="Title"/>
     <w:rsid w:val="009E7F57"/>
     <w:rPr>
       <w:rFonts w:ascii="Arial" w:eastAsia="Times New Roman" w:hAnsi="Arial" w:cs="Arial"/>
@@ -13759,10 +13843,10 @@
       <w:szCs w:val="32"/>
     </w:rPr>
   </w:style>
-  <w:style w:type="paragraph" w:styleId="Mucluc1">
+  <w:style w:type="paragraph" w:styleId="TOC1">
     <w:name w:val="toc 1"/>
-    <w:basedOn w:val="Binhthng"/>
-    <w:next w:val="Binhthng"/>
+    <w:basedOn w:val="Normal"/>
+    <w:next w:val="Normal"/>
     <w:autoRedefine/>
     <w:uiPriority w:val="39"/>
     <w:rsid w:val="00A2359A"/>
@@ -13778,10 +13862,10 @@
       <w:ind w:right="-25"/>
     </w:pPr>
   </w:style>
-  <w:style w:type="paragraph" w:styleId="Mucluc2">
+  <w:style w:type="paragraph" w:styleId="TOC2">
     <w:name w:val="toc 2"/>
-    <w:basedOn w:val="Binhthng"/>
-    <w:next w:val="Binhthng"/>
+    <w:basedOn w:val="Normal"/>
+    <w:next w:val="Normal"/>
     <w:autoRedefine/>
     <w:uiPriority w:val="39"/>
     <w:rsid w:val="005C3C6A"/>
@@ -13789,7 +13873,7 @@
       <w:ind w:left="240" w:right="4565"/>
     </w:pPr>
   </w:style>
-  <w:style w:type="character" w:styleId="Siuktni">
+  <w:style w:type="character" w:styleId="Hyperlink">
     <w:name w:val="Hyperlink"/>
     <w:uiPriority w:val="99"/>
     <w:rsid w:val="009E7F57"/>
@@ -13798,10 +13882,10 @@
       <w:u w:val="single"/>
     </w:rPr>
   </w:style>
-  <w:style w:type="paragraph" w:styleId="Mucluc3">
+  <w:style w:type="paragraph" w:styleId="TOC3">
     <w:name w:val="toc 3"/>
-    <w:basedOn w:val="Binhthng"/>
-    <w:next w:val="Binhthng"/>
+    <w:basedOn w:val="Normal"/>
+    <w:next w:val="Normal"/>
     <w:autoRedefine/>
     <w:uiPriority w:val="39"/>
     <w:rsid w:val="009E7F57"/>
@@ -13809,9 +13893,9 @@
       <w:ind w:left="480"/>
     </w:pPr>
   </w:style>
-  <w:style w:type="paragraph" w:styleId="oancuaDanhsach">
+  <w:style w:type="paragraph" w:styleId="ListParagraph">
     <w:name w:val="List Paragraph"/>
-    <w:basedOn w:val="Binhthng"/>
+    <w:basedOn w:val="Normal"/>
     <w:uiPriority w:val="34"/>
     <w:qFormat/>
     <w:rsid w:val="009E7F57"/>
@@ -13819,10 +13903,10 @@
       <w:ind w:left="720"/>
     </w:pPr>
   </w:style>
-  <w:style w:type="paragraph" w:styleId="Tiuphu">
+  <w:style w:type="paragraph" w:styleId="Subtitle">
     <w:name w:val="Subtitle"/>
-    <w:basedOn w:val="Binhthng"/>
-    <w:next w:val="Binhthng"/>
+    <w:basedOn w:val="Normal"/>
+    <w:next w:val="Normal"/>
     <w:uiPriority w:val="11"/>
     <w:qFormat/>
     <w:pPr>
@@ -13839,7 +13923,7 @@
     </w:rPr>
   </w:style>
   <w:style w:type="table" w:customStyle="1" w:styleId="a">
-    <w:basedOn w:val="BangThngthng"/>
+    <w:basedOn w:val="TableNormal"/>
     <w:tblPr>
       <w:tblStyleRowBandSize w:val="1"/>
       <w:tblStyleColBandSize w:val="1"/>
@@ -13850,7 +13934,7 @@
     </w:tblPr>
   </w:style>
   <w:style w:type="table" w:customStyle="1" w:styleId="a0">
-    <w:basedOn w:val="BangThngthng"/>
+    <w:basedOn w:val="TableNormal"/>
     <w:tblPr>
       <w:tblStyleRowBandSize w:val="1"/>
       <w:tblStyleColBandSize w:val="1"/>
@@ -13861,7 +13945,7 @@
     </w:tblPr>
   </w:style>
   <w:style w:type="table" w:customStyle="1" w:styleId="a1">
-    <w:basedOn w:val="BangThngthng"/>
+    <w:basedOn w:val="TableNormal"/>
     <w:tblPr>
       <w:tblStyleRowBandSize w:val="1"/>
       <w:tblStyleColBandSize w:val="1"/>
@@ -13872,7 +13956,7 @@
     </w:tblPr>
   </w:style>
   <w:style w:type="table" w:customStyle="1" w:styleId="a2">
-    <w:basedOn w:val="BangThngthng"/>
+    <w:basedOn w:val="TableNormal"/>
     <w:tblPr>
       <w:tblStyleRowBandSize w:val="1"/>
       <w:tblStyleColBandSize w:val="1"/>
@@ -13883,7 +13967,7 @@
     </w:tblPr>
   </w:style>
   <w:style w:type="table" w:customStyle="1" w:styleId="a3">
-    <w:basedOn w:val="BangThngthng"/>
+    <w:basedOn w:val="TableNormal"/>
     <w:tblPr>
       <w:tblStyleRowBandSize w:val="1"/>
       <w:tblStyleColBandSize w:val="1"/>
@@ -13894,7 +13978,7 @@
     </w:tblPr>
   </w:style>
   <w:style w:type="table" w:customStyle="1" w:styleId="a4">
-    <w:basedOn w:val="BangThngthng"/>
+    <w:basedOn w:val="TableNormal"/>
     <w:tblPr>
       <w:tblStyleRowBandSize w:val="1"/>
       <w:tblStyleColBandSize w:val="1"/>
@@ -13905,7 +13989,7 @@
     </w:tblPr>
   </w:style>
   <w:style w:type="table" w:customStyle="1" w:styleId="a5">
-    <w:basedOn w:val="BangThngthng"/>
+    <w:basedOn w:val="TableNormal"/>
     <w:tblPr>
       <w:tblStyleRowBandSize w:val="1"/>
       <w:tblStyleColBandSize w:val="1"/>
@@ -13916,7 +14000,7 @@
     </w:tblPr>
   </w:style>
   <w:style w:type="table" w:customStyle="1" w:styleId="a6">
-    <w:basedOn w:val="BangThngthng"/>
+    <w:basedOn w:val="TableNormal"/>
     <w:tblPr>
       <w:tblStyleRowBandSize w:val="1"/>
       <w:tblStyleColBandSize w:val="1"/>
@@ -13926,9 +14010,9 @@
       </w:tblCellMar>
     </w:tblPr>
   </w:style>
-  <w:style w:type="table" w:styleId="LiBang">
+  <w:style w:type="table" w:styleId="TableGrid">
     <w:name w:val="Table Grid"/>
-    <w:basedOn w:val="BangThngthng"/>
+    <w:basedOn w:val="TableNormal"/>
     <w:uiPriority w:val="39"/>
     <w:rsid w:val="003D5862"/>
     <w:tblPr>
@@ -13942,10 +14026,10 @@
       </w:tblBorders>
     </w:tblPr>
   </w:style>
-  <w:style w:type="paragraph" w:styleId="uMucluc">
+  <w:style w:type="paragraph" w:styleId="TOCHeading">
     <w:name w:val="TOC Heading"/>
-    <w:basedOn w:val="u1"/>
-    <w:next w:val="Binhthng"/>
+    <w:basedOn w:val="Heading1"/>
+    <w:next w:val="Normal"/>
     <w:uiPriority w:val="39"/>
     <w:unhideWhenUsed/>
     <w:qFormat/>

</xml_diff>